<commit_message>
added the members of the team in the documents
and the modification that everyone did
</commit_message>
<xml_diff>
--- a/Documentazione/1. PS - Problem Statement.docx
+++ b/Documentazione/1. PS - Problem Statement.docx
@@ -246,6 +246,1255 @@
           <w:bCs/>
           <w:sz w:val="20"/>
           <w:szCs w:val="20"/>
+        </w:rPr>
+      </w:pPr>
+    </w:p>
+    <w:p>
+      <w:pPr>
+        <w:pStyle w:val="Corpo"/>
+        <w:rPr>
+          <w:rFonts w:ascii="Century Gothic" w:hAnsi="Century Gothic" w:cs="Times New Roman"/>
+          <w:b/>
+          <w:bCs/>
+          <w:sz w:val="20"/>
+          <w:szCs w:val="20"/>
+        </w:rPr>
+      </w:pPr>
+    </w:p>
+    <w:p>
+      <w:pPr>
+        <w:pStyle w:val="Corpo"/>
+        <w:rPr>
+          <w:rFonts w:ascii="Century Gothic" w:hAnsi="Century Gothic" w:cs="Arial"/>
+          <w:b/>
+          <w:bCs/>
+          <w:sz w:val="32"/>
+          <w:szCs w:val="32"/>
+        </w:rPr>
+      </w:pPr>
+      <w:r>
+        <w:rPr>
+          <w:rFonts w:ascii="Century Gothic" w:hAnsi="Century Gothic" w:cs="Arial"/>
+          <w:b/>
+          <w:bCs/>
+          <w:sz w:val="32"/>
+          <w:szCs w:val="32"/>
+        </w:rPr>
+        <w:lastRenderedPageBreak/>
+        <w:t>Membri del team</w:t>
+      </w:r>
+    </w:p>
+    <w:p>
+      <w:pPr>
+        <w:pStyle w:val="Corpo"/>
+        <w:rPr>
+          <w:rFonts w:ascii="Times New Roman" w:hAnsi="Times New Roman" w:cs="Times New Roman"/>
+          <w:bCs/>
+          <w:sz w:val="24"/>
+          <w:szCs w:val="24"/>
+        </w:rPr>
+      </w:pPr>
+      <w:proofErr w:type="spellStart"/>
+      <w:r>
+        <w:rPr>
+          <w:rFonts w:ascii="Times New Roman" w:hAnsi="Times New Roman" w:cs="Times New Roman"/>
+          <w:bCs/>
+          <w:sz w:val="24"/>
+          <w:szCs w:val="24"/>
+        </w:rPr>
+        <w:t>Iannaccone</w:t>
+      </w:r>
+      <w:proofErr w:type="spellEnd"/>
+      <w:r>
+        <w:rPr>
+          <w:rFonts w:ascii="Times New Roman" w:hAnsi="Times New Roman" w:cs="Times New Roman"/>
+          <w:bCs/>
+          <w:sz w:val="24"/>
+          <w:szCs w:val="24"/>
+        </w:rPr>
+        <w:t xml:space="preserve"> Davide </w:t>
+      </w:r>
+      <w:r>
+        <w:rPr>
+          <w:rFonts w:ascii="Times New Roman" w:hAnsi="Times New Roman" w:cs="Times New Roman"/>
+          <w:bCs/>
+          <w:sz w:val="24"/>
+          <w:szCs w:val="24"/>
+        </w:rPr>
+        <w:tab/>
+        <w:t xml:space="preserve">05121 05292 </w:t>
+      </w:r>
+    </w:p>
+    <w:p>
+      <w:pPr>
+        <w:pStyle w:val="Corpo"/>
+        <w:rPr>
+          <w:rFonts w:ascii="Times New Roman" w:hAnsi="Times New Roman" w:cs="Times New Roman"/>
+          <w:bCs/>
+          <w:sz w:val="24"/>
+          <w:szCs w:val="24"/>
+        </w:rPr>
+      </w:pPr>
+      <w:r>
+        <w:rPr>
+          <w:rFonts w:ascii="Times New Roman" w:hAnsi="Times New Roman" w:cs="Times New Roman"/>
+          <w:bCs/>
+          <w:sz w:val="24"/>
+          <w:szCs w:val="24"/>
+        </w:rPr>
+        <w:t xml:space="preserve">Esposito Domenico </w:t>
+      </w:r>
+      <w:r>
+        <w:rPr>
+          <w:rFonts w:ascii="Times New Roman" w:hAnsi="Times New Roman" w:cs="Times New Roman"/>
+          <w:bCs/>
+          <w:sz w:val="24"/>
+          <w:szCs w:val="24"/>
+        </w:rPr>
+        <w:tab/>
+        <w:t>05121 05478</w:t>
+      </w:r>
+    </w:p>
+    <w:p>
+      <w:pPr>
+        <w:pStyle w:val="Corpo"/>
+        <w:rPr>
+          <w:rFonts w:ascii="Times New Roman" w:hAnsi="Times New Roman" w:cs="Times New Roman"/>
+          <w:bCs/>
+          <w:sz w:val="24"/>
+          <w:szCs w:val="24"/>
+        </w:rPr>
+      </w:pPr>
+      <w:proofErr w:type="spellStart"/>
+      <w:r>
+        <w:rPr>
+          <w:rFonts w:ascii="Times New Roman" w:hAnsi="Times New Roman" w:cs="Times New Roman"/>
+          <w:bCs/>
+          <w:sz w:val="24"/>
+          <w:szCs w:val="24"/>
+        </w:rPr>
+        <w:t>Benincasa</w:t>
+      </w:r>
+      <w:proofErr w:type="spellEnd"/>
+      <w:r>
+        <w:rPr>
+          <w:rFonts w:ascii="Times New Roman" w:hAnsi="Times New Roman" w:cs="Times New Roman"/>
+          <w:bCs/>
+          <w:sz w:val="24"/>
+          <w:szCs w:val="24"/>
+        </w:rPr>
+        <w:t xml:space="preserve"> Salvatore </w:t>
+      </w:r>
+      <w:r>
+        <w:rPr>
+          <w:rFonts w:ascii="Times New Roman" w:hAnsi="Times New Roman" w:cs="Times New Roman"/>
+          <w:bCs/>
+          <w:sz w:val="24"/>
+          <w:szCs w:val="24"/>
+        </w:rPr>
+        <w:tab/>
+        <w:t>05121 05108</w:t>
+      </w:r>
+    </w:p>
+    <w:p>
+      <w:pPr>
+        <w:pStyle w:val="Corpo"/>
+        <w:tabs>
+          <w:tab w:val="left" w:pos="1140"/>
+        </w:tabs>
+        <w:rPr>
+          <w:rFonts w:ascii="Times New Roman" w:hAnsi="Times New Roman" w:cs="Times New Roman"/>
+          <w:bCs/>
+          <w:sz w:val="24"/>
+          <w:szCs w:val="24"/>
+        </w:rPr>
+      </w:pPr>
+      <w:r>
+        <w:rPr>
+          <w:rFonts w:ascii="Times New Roman" w:hAnsi="Times New Roman" w:cs="Times New Roman"/>
+          <w:bCs/>
+          <w:sz w:val="24"/>
+          <w:szCs w:val="24"/>
+        </w:rPr>
+        <w:tab/>
+      </w:r>
+    </w:p>
+    <w:tbl>
+      <w:tblPr>
+        <w:tblStyle w:val="Grigliatabella"/>
+        <w:tblW w:w="0" w:type="auto"/>
+        <w:tblLook w:val="04A0" w:firstRow="1" w:lastRow="0" w:firstColumn="1" w:lastColumn="0" w:noHBand="0" w:noVBand="1"/>
+      </w:tblPr>
+      <w:tblGrid>
+        <w:gridCol w:w="3259"/>
+        <w:gridCol w:w="3259"/>
+        <w:gridCol w:w="3260"/>
+      </w:tblGrid>
+      <w:tr>
+        <w:tc>
+          <w:tcPr>
+            <w:tcW w:w="3259" w:type="dxa"/>
+            <w:tcBorders>
+              <w:top w:val="single" w:sz="4" w:space="0" w:color="auto"/>
+              <w:left w:val="single" w:sz="4" w:space="0" w:color="auto"/>
+              <w:bottom w:val="single" w:sz="4" w:space="0" w:color="auto"/>
+              <w:right w:val="single" w:sz="4" w:space="0" w:color="auto"/>
+            </w:tcBorders>
+            <w:vAlign w:val="center"/>
+            <w:hideMark/>
+          </w:tcPr>
+          <w:p>
+            <w:pPr>
+              <w:pStyle w:val="Corpo"/>
+              <w:jc w:val="center"/>
+              <w:rPr>
+                <w:rFonts w:ascii="Century Gothic" w:hAnsi="Century Gothic" w:cs="Times New Roman"/>
+                <w:b/>
+                <w:bCs/>
+                <w:sz w:val="24"/>
+                <w:szCs w:val="24"/>
+              </w:rPr>
+            </w:pPr>
+            <w:r>
+              <w:rPr>
+                <w:rFonts w:ascii="Century Gothic" w:hAnsi="Century Gothic" w:cs="Times New Roman"/>
+                <w:b/>
+                <w:bCs/>
+                <w:sz w:val="24"/>
+                <w:szCs w:val="24"/>
+              </w:rPr>
+              <w:t>Data</w:t>
+            </w:r>
+          </w:p>
+        </w:tc>
+        <w:tc>
+          <w:tcPr>
+            <w:tcW w:w="3259" w:type="dxa"/>
+            <w:tcBorders>
+              <w:top w:val="single" w:sz="4" w:space="0" w:color="auto"/>
+              <w:left w:val="single" w:sz="4" w:space="0" w:color="auto"/>
+              <w:bottom w:val="single" w:sz="4" w:space="0" w:color="auto"/>
+              <w:right w:val="single" w:sz="4" w:space="0" w:color="auto"/>
+            </w:tcBorders>
+            <w:vAlign w:val="center"/>
+            <w:hideMark/>
+          </w:tcPr>
+          <w:p>
+            <w:pPr>
+              <w:pStyle w:val="Corpo"/>
+              <w:jc w:val="center"/>
+              <w:rPr>
+                <w:rFonts w:ascii="Century Gothic" w:hAnsi="Century Gothic" w:cs="Times New Roman"/>
+                <w:b/>
+                <w:bCs/>
+                <w:sz w:val="24"/>
+                <w:szCs w:val="24"/>
+              </w:rPr>
+            </w:pPr>
+            <w:r>
+              <w:rPr>
+                <w:rFonts w:ascii="Century Gothic" w:hAnsi="Century Gothic" w:cs="Times New Roman"/>
+                <w:b/>
+                <w:bCs/>
+                <w:sz w:val="24"/>
+                <w:szCs w:val="24"/>
+              </w:rPr>
+              <w:t>Cambiamenti</w:t>
+            </w:r>
+          </w:p>
+        </w:tc>
+        <w:tc>
+          <w:tcPr>
+            <w:tcW w:w="3260" w:type="dxa"/>
+            <w:tcBorders>
+              <w:top w:val="single" w:sz="4" w:space="0" w:color="auto"/>
+              <w:left w:val="single" w:sz="4" w:space="0" w:color="auto"/>
+              <w:bottom w:val="single" w:sz="4" w:space="0" w:color="auto"/>
+              <w:right w:val="single" w:sz="4" w:space="0" w:color="auto"/>
+            </w:tcBorders>
+            <w:vAlign w:val="center"/>
+            <w:hideMark/>
+          </w:tcPr>
+          <w:p>
+            <w:pPr>
+              <w:pStyle w:val="Corpo"/>
+              <w:jc w:val="center"/>
+              <w:rPr>
+                <w:rFonts w:ascii="Century Gothic" w:hAnsi="Century Gothic" w:cs="Times New Roman"/>
+                <w:b/>
+                <w:bCs/>
+                <w:sz w:val="24"/>
+                <w:szCs w:val="24"/>
+              </w:rPr>
+            </w:pPr>
+            <w:r>
+              <w:rPr>
+                <w:rFonts w:ascii="Century Gothic" w:hAnsi="Century Gothic" w:cs="Times New Roman"/>
+                <w:b/>
+                <w:bCs/>
+                <w:sz w:val="24"/>
+                <w:szCs w:val="24"/>
+              </w:rPr>
+              <w:t>Autori</w:t>
+            </w:r>
+          </w:p>
+        </w:tc>
+      </w:tr>
+      <w:tr>
+        <w:tc>
+          <w:tcPr>
+            <w:tcW w:w="3259" w:type="dxa"/>
+            <w:tcBorders>
+              <w:top w:val="single" w:sz="4" w:space="0" w:color="auto"/>
+              <w:left w:val="single" w:sz="4" w:space="0" w:color="auto"/>
+              <w:bottom w:val="single" w:sz="4" w:space="0" w:color="auto"/>
+              <w:right w:val="single" w:sz="4" w:space="0" w:color="auto"/>
+            </w:tcBorders>
+            <w:vAlign w:val="center"/>
+          </w:tcPr>
+          <w:p>
+            <w:pPr>
+              <w:pStyle w:val="Corpo"/>
+              <w:jc w:val="center"/>
+              <w:rPr>
+                <w:rFonts w:ascii="Times New Roman" w:hAnsi="Times New Roman" w:cs="Times New Roman"/>
+                <w:bCs/>
+                <w:sz w:val="24"/>
+                <w:szCs w:val="24"/>
+              </w:rPr>
+            </w:pPr>
+            <w:r>
+              <w:rPr>
+                <w:rFonts w:ascii="Times New Roman" w:hAnsi="Times New Roman" w:cs="Times New Roman"/>
+                <w:bCs/>
+                <w:sz w:val="24"/>
+                <w:szCs w:val="24"/>
+              </w:rPr>
+              <w:t>07/Ottobre/2019</w:t>
+            </w:r>
+          </w:p>
+        </w:tc>
+        <w:tc>
+          <w:tcPr>
+            <w:tcW w:w="3259" w:type="dxa"/>
+            <w:tcBorders>
+              <w:top w:val="single" w:sz="4" w:space="0" w:color="auto"/>
+              <w:left w:val="single" w:sz="4" w:space="0" w:color="auto"/>
+              <w:bottom w:val="single" w:sz="4" w:space="0" w:color="auto"/>
+              <w:right w:val="single" w:sz="4" w:space="0" w:color="auto"/>
+            </w:tcBorders>
+            <w:vAlign w:val="center"/>
+          </w:tcPr>
+          <w:p>
+            <w:pPr>
+              <w:pStyle w:val="Corpo"/>
+              <w:jc w:val="center"/>
+              <w:rPr>
+                <w:rFonts w:ascii="Times New Roman" w:hAnsi="Times New Roman" w:cs="Times New Roman"/>
+                <w:bCs/>
+                <w:sz w:val="24"/>
+                <w:szCs w:val="24"/>
+              </w:rPr>
+            </w:pPr>
+            <w:r>
+              <w:rPr>
+                <w:rFonts w:ascii="Times New Roman" w:hAnsi="Times New Roman" w:cs="Times New Roman"/>
+                <w:bCs/>
+                <w:sz w:val="24"/>
+                <w:szCs w:val="24"/>
+              </w:rPr>
+              <w:t>Creazione documento</w:t>
+            </w:r>
+          </w:p>
+        </w:tc>
+        <w:tc>
+          <w:tcPr>
+            <w:tcW w:w="3260" w:type="dxa"/>
+            <w:tcBorders>
+              <w:top w:val="single" w:sz="4" w:space="0" w:color="auto"/>
+              <w:left w:val="single" w:sz="4" w:space="0" w:color="auto"/>
+              <w:bottom w:val="single" w:sz="4" w:space="0" w:color="auto"/>
+              <w:right w:val="single" w:sz="4" w:space="0" w:color="auto"/>
+            </w:tcBorders>
+            <w:vAlign w:val="center"/>
+          </w:tcPr>
+          <w:p>
+            <w:pPr>
+              <w:pStyle w:val="Corpo"/>
+              <w:jc w:val="center"/>
+              <w:rPr>
+                <w:rFonts w:ascii="Times New Roman" w:hAnsi="Times New Roman" w:cs="Times New Roman"/>
+                <w:bCs/>
+                <w:sz w:val="24"/>
+                <w:szCs w:val="24"/>
+              </w:rPr>
+            </w:pPr>
+            <w:r>
+              <w:rPr>
+                <w:rFonts w:ascii="Times New Roman" w:hAnsi="Times New Roman" w:cs="Times New Roman"/>
+                <w:bCs/>
+                <w:sz w:val="24"/>
+                <w:szCs w:val="24"/>
+              </w:rPr>
+              <w:t>Esposito Domenico</w:t>
+            </w:r>
+          </w:p>
+          <w:p>
+            <w:pPr>
+              <w:pStyle w:val="Corpo"/>
+              <w:jc w:val="center"/>
+              <w:rPr>
+                <w:rFonts w:ascii="Times New Roman" w:hAnsi="Times New Roman" w:cs="Times New Roman"/>
+                <w:bCs/>
+                <w:sz w:val="24"/>
+                <w:szCs w:val="24"/>
+              </w:rPr>
+            </w:pPr>
+            <w:proofErr w:type="spellStart"/>
+            <w:r>
+              <w:rPr>
+                <w:rFonts w:ascii="Times New Roman" w:hAnsi="Times New Roman" w:cs="Times New Roman"/>
+                <w:bCs/>
+                <w:sz w:val="24"/>
+                <w:szCs w:val="24"/>
+              </w:rPr>
+              <w:t>Iannaccone</w:t>
+            </w:r>
+            <w:proofErr w:type="spellEnd"/>
+            <w:r>
+              <w:rPr>
+                <w:rFonts w:ascii="Times New Roman" w:hAnsi="Times New Roman" w:cs="Times New Roman"/>
+                <w:bCs/>
+                <w:sz w:val="24"/>
+                <w:szCs w:val="24"/>
+              </w:rPr>
+              <w:t xml:space="preserve"> Davide</w:t>
+            </w:r>
+          </w:p>
+          <w:p>
+            <w:pPr>
+              <w:pStyle w:val="Corpo"/>
+              <w:jc w:val="center"/>
+              <w:rPr>
+                <w:rFonts w:ascii="Times New Roman" w:hAnsi="Times New Roman" w:cs="Times New Roman"/>
+                <w:bCs/>
+                <w:sz w:val="24"/>
+                <w:szCs w:val="24"/>
+              </w:rPr>
+            </w:pPr>
+            <w:proofErr w:type="spellStart"/>
+            <w:r>
+              <w:rPr>
+                <w:rFonts w:ascii="Times New Roman" w:hAnsi="Times New Roman" w:cs="Times New Roman"/>
+                <w:bCs/>
+                <w:sz w:val="24"/>
+                <w:szCs w:val="24"/>
+              </w:rPr>
+              <w:t>Benincasa</w:t>
+            </w:r>
+            <w:proofErr w:type="spellEnd"/>
+            <w:r>
+              <w:rPr>
+                <w:rFonts w:ascii="Times New Roman" w:hAnsi="Times New Roman" w:cs="Times New Roman"/>
+                <w:bCs/>
+                <w:sz w:val="24"/>
+                <w:szCs w:val="24"/>
+              </w:rPr>
+              <w:t xml:space="preserve"> Salvatore</w:t>
+            </w:r>
+          </w:p>
+        </w:tc>
+      </w:tr>
+      <w:tr>
+        <w:tc>
+          <w:tcPr>
+            <w:tcW w:w="3259" w:type="dxa"/>
+            <w:tcBorders>
+              <w:top w:val="single" w:sz="4" w:space="0" w:color="auto"/>
+              <w:left w:val="single" w:sz="4" w:space="0" w:color="auto"/>
+              <w:bottom w:val="single" w:sz="4" w:space="0" w:color="auto"/>
+              <w:right w:val="single" w:sz="4" w:space="0" w:color="auto"/>
+            </w:tcBorders>
+            <w:vAlign w:val="center"/>
+          </w:tcPr>
+          <w:p>
+            <w:pPr>
+              <w:pStyle w:val="Corpo"/>
+              <w:jc w:val="center"/>
+              <w:rPr>
+                <w:rFonts w:ascii="Times New Roman" w:hAnsi="Times New Roman" w:cs="Times New Roman"/>
+                <w:bCs/>
+                <w:sz w:val="24"/>
+                <w:szCs w:val="24"/>
+              </w:rPr>
+            </w:pPr>
+            <w:r>
+              <w:rPr>
+                <w:rFonts w:ascii="Times New Roman" w:hAnsi="Times New Roman" w:cs="Times New Roman"/>
+                <w:bCs/>
+                <w:sz w:val="24"/>
+                <w:szCs w:val="24"/>
+              </w:rPr>
+              <w:t>08/Ottobre/2019</w:t>
+            </w:r>
+          </w:p>
+        </w:tc>
+        <w:tc>
+          <w:tcPr>
+            <w:tcW w:w="3259" w:type="dxa"/>
+            <w:tcBorders>
+              <w:top w:val="single" w:sz="4" w:space="0" w:color="auto"/>
+              <w:left w:val="single" w:sz="4" w:space="0" w:color="auto"/>
+              <w:bottom w:val="single" w:sz="4" w:space="0" w:color="auto"/>
+              <w:right w:val="single" w:sz="4" w:space="0" w:color="auto"/>
+            </w:tcBorders>
+            <w:vAlign w:val="center"/>
+          </w:tcPr>
+          <w:p>
+            <w:pPr>
+              <w:pStyle w:val="Corpo"/>
+              <w:jc w:val="center"/>
+              <w:rPr>
+                <w:rFonts w:ascii="Times New Roman" w:hAnsi="Times New Roman" w:cs="Times New Roman"/>
+                <w:bCs/>
+                <w:sz w:val="24"/>
+                <w:szCs w:val="24"/>
+              </w:rPr>
+            </w:pPr>
+            <w:r>
+              <w:rPr>
+                <w:rFonts w:ascii="Times New Roman" w:hAnsi="Times New Roman" w:cs="Times New Roman"/>
+                <w:bCs/>
+                <w:sz w:val="24"/>
+                <w:szCs w:val="24"/>
+              </w:rPr>
+              <w:t>Ricreazione documento a causa di un errore</w:t>
+            </w:r>
+          </w:p>
+        </w:tc>
+        <w:tc>
+          <w:tcPr>
+            <w:tcW w:w="3260" w:type="dxa"/>
+            <w:tcBorders>
+              <w:top w:val="single" w:sz="4" w:space="0" w:color="auto"/>
+              <w:left w:val="single" w:sz="4" w:space="0" w:color="auto"/>
+              <w:bottom w:val="single" w:sz="4" w:space="0" w:color="auto"/>
+              <w:right w:val="single" w:sz="4" w:space="0" w:color="auto"/>
+            </w:tcBorders>
+            <w:vAlign w:val="center"/>
+          </w:tcPr>
+          <w:p>
+            <w:pPr>
+              <w:pStyle w:val="Corpo"/>
+              <w:jc w:val="center"/>
+              <w:rPr>
+                <w:rFonts w:ascii="Times New Roman" w:hAnsi="Times New Roman" w:cs="Times New Roman"/>
+                <w:bCs/>
+                <w:sz w:val="24"/>
+                <w:szCs w:val="24"/>
+              </w:rPr>
+            </w:pPr>
+            <w:proofErr w:type="spellStart"/>
+            <w:r>
+              <w:rPr>
+                <w:rFonts w:ascii="Times New Roman" w:hAnsi="Times New Roman" w:cs="Times New Roman"/>
+                <w:bCs/>
+                <w:sz w:val="24"/>
+                <w:szCs w:val="24"/>
+              </w:rPr>
+              <w:t>Iannaccone</w:t>
+            </w:r>
+            <w:proofErr w:type="spellEnd"/>
+            <w:r>
+              <w:rPr>
+                <w:rFonts w:ascii="Times New Roman" w:hAnsi="Times New Roman" w:cs="Times New Roman"/>
+                <w:bCs/>
+                <w:sz w:val="24"/>
+                <w:szCs w:val="24"/>
+              </w:rPr>
+              <w:t xml:space="preserve"> Davide</w:t>
+            </w:r>
+          </w:p>
+        </w:tc>
+      </w:tr>
+      <w:tr>
+        <w:tc>
+          <w:tcPr>
+            <w:tcW w:w="3259" w:type="dxa"/>
+            <w:tcBorders>
+              <w:top w:val="single" w:sz="4" w:space="0" w:color="auto"/>
+              <w:left w:val="single" w:sz="4" w:space="0" w:color="auto"/>
+              <w:bottom w:val="single" w:sz="4" w:space="0" w:color="auto"/>
+              <w:right w:val="single" w:sz="4" w:space="0" w:color="auto"/>
+            </w:tcBorders>
+            <w:vAlign w:val="center"/>
+          </w:tcPr>
+          <w:p>
+            <w:pPr>
+              <w:pStyle w:val="Corpo"/>
+              <w:jc w:val="center"/>
+              <w:rPr>
+                <w:rFonts w:ascii="Times New Roman" w:hAnsi="Times New Roman" w:cs="Times New Roman"/>
+                <w:bCs/>
+                <w:sz w:val="24"/>
+                <w:szCs w:val="24"/>
+              </w:rPr>
+            </w:pPr>
+            <w:r>
+              <w:rPr>
+                <w:rFonts w:ascii="Times New Roman" w:hAnsi="Times New Roman" w:cs="Times New Roman"/>
+                <w:bCs/>
+                <w:sz w:val="24"/>
+                <w:szCs w:val="24"/>
+              </w:rPr>
+              <w:t>21/Ottobre/2019</w:t>
+            </w:r>
+          </w:p>
+        </w:tc>
+        <w:tc>
+          <w:tcPr>
+            <w:tcW w:w="3259" w:type="dxa"/>
+            <w:tcBorders>
+              <w:top w:val="single" w:sz="4" w:space="0" w:color="auto"/>
+              <w:left w:val="single" w:sz="4" w:space="0" w:color="auto"/>
+              <w:bottom w:val="single" w:sz="4" w:space="0" w:color="auto"/>
+              <w:right w:val="single" w:sz="4" w:space="0" w:color="auto"/>
+            </w:tcBorders>
+            <w:vAlign w:val="center"/>
+          </w:tcPr>
+          <w:p>
+            <w:pPr>
+              <w:pStyle w:val="Corpo"/>
+              <w:jc w:val="center"/>
+              <w:rPr>
+                <w:rFonts w:ascii="Times New Roman" w:hAnsi="Times New Roman" w:cs="Times New Roman"/>
+                <w:bCs/>
+                <w:sz w:val="24"/>
+                <w:szCs w:val="24"/>
+              </w:rPr>
+            </w:pPr>
+            <w:r>
+              <w:rPr>
+                <w:rFonts w:ascii="Times New Roman" w:hAnsi="Times New Roman" w:cs="Times New Roman"/>
+                <w:bCs/>
+                <w:sz w:val="24"/>
+                <w:szCs w:val="24"/>
+              </w:rPr>
+              <w:t>Revisione</w:t>
+            </w:r>
+          </w:p>
+        </w:tc>
+        <w:tc>
+          <w:tcPr>
+            <w:tcW w:w="3260" w:type="dxa"/>
+            <w:tcBorders>
+              <w:top w:val="single" w:sz="4" w:space="0" w:color="auto"/>
+              <w:left w:val="single" w:sz="4" w:space="0" w:color="auto"/>
+              <w:bottom w:val="single" w:sz="4" w:space="0" w:color="auto"/>
+              <w:right w:val="single" w:sz="4" w:space="0" w:color="auto"/>
+            </w:tcBorders>
+            <w:vAlign w:val="center"/>
+          </w:tcPr>
+          <w:p>
+            <w:pPr>
+              <w:pStyle w:val="Corpo"/>
+              <w:jc w:val="center"/>
+              <w:rPr>
+                <w:rFonts w:ascii="Times New Roman" w:hAnsi="Times New Roman" w:cs="Times New Roman"/>
+                <w:bCs/>
+                <w:sz w:val="24"/>
+                <w:szCs w:val="24"/>
+              </w:rPr>
+            </w:pPr>
+            <w:r>
+              <w:rPr>
+                <w:rFonts w:ascii="Times New Roman" w:hAnsi="Times New Roman" w:cs="Times New Roman"/>
+                <w:bCs/>
+                <w:sz w:val="24"/>
+                <w:szCs w:val="24"/>
+              </w:rPr>
+              <w:t>Esposito Domenico</w:t>
+            </w:r>
+          </w:p>
+        </w:tc>
+      </w:tr>
+      <w:tr>
+        <w:tc>
+          <w:tcPr>
+            <w:tcW w:w="3259" w:type="dxa"/>
+            <w:tcBorders>
+              <w:top w:val="single" w:sz="4" w:space="0" w:color="auto"/>
+              <w:left w:val="single" w:sz="4" w:space="0" w:color="auto"/>
+              <w:bottom w:val="single" w:sz="4" w:space="0" w:color="auto"/>
+              <w:right w:val="single" w:sz="4" w:space="0" w:color="auto"/>
+            </w:tcBorders>
+            <w:vAlign w:val="center"/>
+          </w:tcPr>
+          <w:p>
+            <w:pPr>
+              <w:pStyle w:val="Corpo"/>
+              <w:jc w:val="center"/>
+              <w:rPr>
+                <w:rFonts w:ascii="Times New Roman" w:hAnsi="Times New Roman" w:cs="Times New Roman"/>
+                <w:bCs/>
+                <w:sz w:val="24"/>
+                <w:szCs w:val="24"/>
+              </w:rPr>
+            </w:pPr>
+            <w:r>
+              <w:rPr>
+                <w:rFonts w:ascii="Times New Roman" w:hAnsi="Times New Roman" w:cs="Times New Roman"/>
+                <w:bCs/>
+                <w:sz w:val="24"/>
+                <w:szCs w:val="24"/>
+              </w:rPr>
+              <w:t>28/Ottobre/2019</w:t>
+            </w:r>
+          </w:p>
+        </w:tc>
+        <w:tc>
+          <w:tcPr>
+            <w:tcW w:w="3259" w:type="dxa"/>
+            <w:tcBorders>
+              <w:top w:val="single" w:sz="4" w:space="0" w:color="auto"/>
+              <w:left w:val="single" w:sz="4" w:space="0" w:color="auto"/>
+              <w:bottom w:val="single" w:sz="4" w:space="0" w:color="auto"/>
+              <w:right w:val="single" w:sz="4" w:space="0" w:color="auto"/>
+            </w:tcBorders>
+            <w:vAlign w:val="center"/>
+          </w:tcPr>
+          <w:p>
+            <w:pPr>
+              <w:pStyle w:val="Corpo"/>
+              <w:jc w:val="center"/>
+              <w:rPr>
+                <w:rFonts w:ascii="Times New Roman" w:hAnsi="Times New Roman" w:cs="Times New Roman"/>
+                <w:bCs/>
+                <w:sz w:val="24"/>
+                <w:szCs w:val="24"/>
+              </w:rPr>
+            </w:pPr>
+            <w:r>
+              <w:rPr>
+                <w:rFonts w:ascii="Times New Roman" w:hAnsi="Times New Roman" w:cs="Times New Roman"/>
+                <w:bCs/>
+                <w:sz w:val="24"/>
+                <w:szCs w:val="24"/>
+              </w:rPr>
+              <w:t>Aggiunti tutti gli scenari al d</w:t>
+            </w:r>
+            <w:r>
+              <w:rPr>
+                <w:rFonts w:ascii="Times New Roman" w:hAnsi="Times New Roman" w:cs="Times New Roman"/>
+                <w:bCs/>
+                <w:sz w:val="24"/>
+                <w:szCs w:val="24"/>
+              </w:rPr>
+              <w:t>o</w:t>
+            </w:r>
+            <w:r>
+              <w:rPr>
+                <w:rFonts w:ascii="Times New Roman" w:hAnsi="Times New Roman" w:cs="Times New Roman"/>
+                <w:bCs/>
+                <w:sz w:val="24"/>
+                <w:szCs w:val="24"/>
+              </w:rPr>
+              <w:t>cumento</w:t>
+            </w:r>
+          </w:p>
+        </w:tc>
+        <w:tc>
+          <w:tcPr>
+            <w:tcW w:w="3260" w:type="dxa"/>
+            <w:tcBorders>
+              <w:top w:val="single" w:sz="4" w:space="0" w:color="auto"/>
+              <w:left w:val="single" w:sz="4" w:space="0" w:color="auto"/>
+              <w:bottom w:val="single" w:sz="4" w:space="0" w:color="auto"/>
+              <w:right w:val="single" w:sz="4" w:space="0" w:color="auto"/>
+            </w:tcBorders>
+            <w:vAlign w:val="center"/>
+          </w:tcPr>
+          <w:p>
+            <w:pPr>
+              <w:pStyle w:val="Corpo"/>
+              <w:jc w:val="center"/>
+              <w:rPr>
+                <w:rFonts w:ascii="Times New Roman" w:hAnsi="Times New Roman" w:cs="Times New Roman"/>
+                <w:bCs/>
+                <w:sz w:val="24"/>
+                <w:szCs w:val="24"/>
+              </w:rPr>
+            </w:pPr>
+            <w:r>
+              <w:rPr>
+                <w:rFonts w:ascii="Times New Roman" w:hAnsi="Times New Roman" w:cs="Times New Roman"/>
+                <w:bCs/>
+                <w:sz w:val="24"/>
+                <w:szCs w:val="24"/>
+              </w:rPr>
+              <w:t>Esposito Domenico</w:t>
+            </w:r>
+          </w:p>
+        </w:tc>
+      </w:tr>
+      <w:tr>
+        <w:tc>
+          <w:tcPr>
+            <w:tcW w:w="3259" w:type="dxa"/>
+            <w:tcBorders>
+              <w:top w:val="single" w:sz="4" w:space="0" w:color="auto"/>
+              <w:left w:val="single" w:sz="4" w:space="0" w:color="auto"/>
+              <w:bottom w:val="single" w:sz="4" w:space="0" w:color="auto"/>
+              <w:right w:val="single" w:sz="4" w:space="0" w:color="auto"/>
+            </w:tcBorders>
+            <w:vAlign w:val="center"/>
+          </w:tcPr>
+          <w:p>
+            <w:pPr>
+              <w:pStyle w:val="Corpo"/>
+              <w:jc w:val="center"/>
+              <w:rPr>
+                <w:rFonts w:ascii="Times New Roman" w:hAnsi="Times New Roman" w:cs="Times New Roman"/>
+                <w:bCs/>
+                <w:sz w:val="24"/>
+                <w:szCs w:val="24"/>
+              </w:rPr>
+            </w:pPr>
+            <w:r>
+              <w:rPr>
+                <w:rFonts w:ascii="Times New Roman" w:hAnsi="Times New Roman" w:cs="Times New Roman"/>
+                <w:bCs/>
+                <w:sz w:val="24"/>
+                <w:szCs w:val="24"/>
+              </w:rPr>
+              <w:t>07/Novembre/2019</w:t>
+            </w:r>
+          </w:p>
+        </w:tc>
+        <w:tc>
+          <w:tcPr>
+            <w:tcW w:w="3259" w:type="dxa"/>
+            <w:tcBorders>
+              <w:top w:val="single" w:sz="4" w:space="0" w:color="auto"/>
+              <w:left w:val="single" w:sz="4" w:space="0" w:color="auto"/>
+              <w:bottom w:val="single" w:sz="4" w:space="0" w:color="auto"/>
+              <w:right w:val="single" w:sz="4" w:space="0" w:color="auto"/>
+            </w:tcBorders>
+            <w:vAlign w:val="center"/>
+          </w:tcPr>
+          <w:p>
+            <w:pPr>
+              <w:pStyle w:val="Corpo"/>
+              <w:jc w:val="center"/>
+              <w:rPr>
+                <w:rFonts w:ascii="Times New Roman" w:hAnsi="Times New Roman" w:cs="Times New Roman"/>
+                <w:bCs/>
+                <w:sz w:val="24"/>
+                <w:szCs w:val="24"/>
+              </w:rPr>
+            </w:pPr>
+            <w:r>
+              <w:rPr>
+                <w:rFonts w:ascii="Times New Roman" w:hAnsi="Times New Roman" w:cs="Times New Roman"/>
+                <w:bCs/>
+                <w:sz w:val="24"/>
+                <w:szCs w:val="24"/>
+              </w:rPr>
+              <w:t>Modificati gli scenari</w:t>
+            </w:r>
+          </w:p>
+        </w:tc>
+        <w:tc>
+          <w:tcPr>
+            <w:tcW w:w="3260" w:type="dxa"/>
+            <w:tcBorders>
+              <w:top w:val="single" w:sz="4" w:space="0" w:color="auto"/>
+              <w:left w:val="single" w:sz="4" w:space="0" w:color="auto"/>
+              <w:bottom w:val="single" w:sz="4" w:space="0" w:color="auto"/>
+              <w:right w:val="single" w:sz="4" w:space="0" w:color="auto"/>
+            </w:tcBorders>
+            <w:vAlign w:val="center"/>
+          </w:tcPr>
+          <w:p>
+            <w:pPr>
+              <w:pStyle w:val="Corpo"/>
+              <w:jc w:val="center"/>
+              <w:rPr>
+                <w:rFonts w:ascii="Times New Roman" w:hAnsi="Times New Roman" w:cs="Times New Roman"/>
+                <w:bCs/>
+                <w:sz w:val="24"/>
+                <w:szCs w:val="24"/>
+              </w:rPr>
+            </w:pPr>
+            <w:r>
+              <w:rPr>
+                <w:rFonts w:ascii="Times New Roman" w:hAnsi="Times New Roman" w:cs="Times New Roman"/>
+                <w:bCs/>
+                <w:sz w:val="24"/>
+                <w:szCs w:val="24"/>
+              </w:rPr>
+              <w:t>Esposito Domenico</w:t>
+            </w:r>
+          </w:p>
+        </w:tc>
+      </w:tr>
+      <w:tr>
+        <w:tc>
+          <w:tcPr>
+            <w:tcW w:w="3259" w:type="dxa"/>
+            <w:tcBorders>
+              <w:top w:val="single" w:sz="4" w:space="0" w:color="auto"/>
+              <w:left w:val="single" w:sz="4" w:space="0" w:color="auto"/>
+              <w:bottom w:val="single" w:sz="4" w:space="0" w:color="auto"/>
+              <w:right w:val="single" w:sz="4" w:space="0" w:color="auto"/>
+            </w:tcBorders>
+            <w:vAlign w:val="center"/>
+          </w:tcPr>
+          <w:p>
+            <w:pPr>
+              <w:pStyle w:val="Corpo"/>
+              <w:jc w:val="center"/>
+              <w:rPr>
+                <w:rFonts w:ascii="Times New Roman" w:hAnsi="Times New Roman" w:cs="Times New Roman"/>
+                <w:bCs/>
+                <w:sz w:val="24"/>
+                <w:szCs w:val="24"/>
+              </w:rPr>
+            </w:pPr>
+            <w:r>
+              <w:rPr>
+                <w:rFonts w:ascii="Times New Roman" w:hAnsi="Times New Roman" w:cs="Times New Roman"/>
+                <w:bCs/>
+                <w:sz w:val="24"/>
+                <w:szCs w:val="24"/>
+              </w:rPr>
+              <w:t>06/Dicembre/2019</w:t>
+            </w:r>
+          </w:p>
+        </w:tc>
+        <w:tc>
+          <w:tcPr>
+            <w:tcW w:w="3259" w:type="dxa"/>
+            <w:tcBorders>
+              <w:top w:val="single" w:sz="4" w:space="0" w:color="auto"/>
+              <w:left w:val="single" w:sz="4" w:space="0" w:color="auto"/>
+              <w:bottom w:val="single" w:sz="4" w:space="0" w:color="auto"/>
+              <w:right w:val="single" w:sz="4" w:space="0" w:color="auto"/>
+            </w:tcBorders>
+            <w:vAlign w:val="center"/>
+          </w:tcPr>
+          <w:p>
+            <w:pPr>
+              <w:pStyle w:val="Corpo"/>
+              <w:jc w:val="center"/>
+              <w:rPr>
+                <w:rFonts w:ascii="Times New Roman" w:hAnsi="Times New Roman" w:cs="Times New Roman"/>
+                <w:bCs/>
+                <w:sz w:val="24"/>
+                <w:szCs w:val="24"/>
+              </w:rPr>
+            </w:pPr>
+            <w:r>
+              <w:rPr>
+                <w:rFonts w:ascii="Times New Roman" w:hAnsi="Times New Roman" w:cs="Times New Roman"/>
+                <w:bCs/>
+                <w:sz w:val="24"/>
+                <w:szCs w:val="24"/>
+              </w:rPr>
+              <w:t>Revisione documento e mod</w:t>
+            </w:r>
+            <w:r>
+              <w:rPr>
+                <w:rFonts w:ascii="Times New Roman" w:hAnsi="Times New Roman" w:cs="Times New Roman"/>
+                <w:bCs/>
+                <w:sz w:val="24"/>
+                <w:szCs w:val="24"/>
+              </w:rPr>
+              <w:t>i</w:t>
+            </w:r>
+            <w:r>
+              <w:rPr>
+                <w:rFonts w:ascii="Times New Roman" w:hAnsi="Times New Roman" w:cs="Times New Roman"/>
+                <w:bCs/>
+                <w:sz w:val="24"/>
+                <w:szCs w:val="24"/>
+              </w:rPr>
+              <w:t>fica formattazione</w:t>
+            </w:r>
+          </w:p>
+        </w:tc>
+        <w:tc>
+          <w:tcPr>
+            <w:tcW w:w="3260" w:type="dxa"/>
+            <w:tcBorders>
+              <w:top w:val="single" w:sz="4" w:space="0" w:color="auto"/>
+              <w:left w:val="single" w:sz="4" w:space="0" w:color="auto"/>
+              <w:bottom w:val="single" w:sz="4" w:space="0" w:color="auto"/>
+              <w:right w:val="single" w:sz="4" w:space="0" w:color="auto"/>
+            </w:tcBorders>
+            <w:vAlign w:val="center"/>
+          </w:tcPr>
+          <w:p>
+            <w:pPr>
+              <w:pStyle w:val="Corpo"/>
+              <w:jc w:val="center"/>
+              <w:rPr>
+                <w:rFonts w:ascii="Times New Roman" w:hAnsi="Times New Roman" w:cs="Times New Roman"/>
+                <w:bCs/>
+                <w:sz w:val="24"/>
+                <w:szCs w:val="24"/>
+              </w:rPr>
+            </w:pPr>
+            <w:r>
+              <w:rPr>
+                <w:rFonts w:ascii="Times New Roman" w:hAnsi="Times New Roman" w:cs="Times New Roman"/>
+                <w:bCs/>
+                <w:sz w:val="24"/>
+                <w:szCs w:val="24"/>
+              </w:rPr>
+              <w:t>Esposito Domenico</w:t>
+            </w:r>
+          </w:p>
+        </w:tc>
+      </w:tr>
+      <w:tr>
+        <w:tc>
+          <w:tcPr>
+            <w:tcW w:w="3259" w:type="dxa"/>
+            <w:tcBorders>
+              <w:top w:val="single" w:sz="4" w:space="0" w:color="auto"/>
+              <w:left w:val="single" w:sz="4" w:space="0" w:color="auto"/>
+              <w:bottom w:val="single" w:sz="4" w:space="0" w:color="auto"/>
+              <w:right w:val="single" w:sz="4" w:space="0" w:color="auto"/>
+            </w:tcBorders>
+            <w:vAlign w:val="center"/>
+          </w:tcPr>
+          <w:p>
+            <w:pPr>
+              <w:pStyle w:val="Corpo"/>
+              <w:jc w:val="center"/>
+              <w:rPr>
+                <w:rFonts w:ascii="Times New Roman" w:hAnsi="Times New Roman" w:cs="Times New Roman"/>
+                <w:bCs/>
+                <w:sz w:val="24"/>
+                <w:szCs w:val="24"/>
+              </w:rPr>
+            </w:pPr>
+            <w:r>
+              <w:rPr>
+                <w:rFonts w:ascii="Times New Roman" w:hAnsi="Times New Roman" w:cs="Times New Roman"/>
+                <w:bCs/>
+                <w:sz w:val="24"/>
+                <w:szCs w:val="24"/>
+              </w:rPr>
+              <w:t>12/Dicembre/2019</w:t>
+            </w:r>
+          </w:p>
+        </w:tc>
+        <w:tc>
+          <w:tcPr>
+            <w:tcW w:w="3259" w:type="dxa"/>
+            <w:tcBorders>
+              <w:top w:val="single" w:sz="4" w:space="0" w:color="auto"/>
+              <w:left w:val="single" w:sz="4" w:space="0" w:color="auto"/>
+              <w:bottom w:val="single" w:sz="4" w:space="0" w:color="auto"/>
+              <w:right w:val="single" w:sz="4" w:space="0" w:color="auto"/>
+            </w:tcBorders>
+            <w:vAlign w:val="center"/>
+          </w:tcPr>
+          <w:p>
+            <w:pPr>
+              <w:pStyle w:val="Corpo"/>
+              <w:jc w:val="center"/>
+              <w:rPr>
+                <w:rFonts w:ascii="Times New Roman" w:hAnsi="Times New Roman" w:cs="Times New Roman"/>
+                <w:bCs/>
+                <w:sz w:val="24"/>
+                <w:szCs w:val="24"/>
+              </w:rPr>
+            </w:pPr>
+            <w:r>
+              <w:rPr>
+                <w:rFonts w:ascii="Times New Roman" w:hAnsi="Times New Roman" w:cs="Times New Roman"/>
+                <w:bCs/>
+                <w:sz w:val="24"/>
+                <w:szCs w:val="24"/>
+              </w:rPr>
+              <w:t>Aggiunta e modifica degli sc</w:t>
+            </w:r>
+            <w:r>
+              <w:rPr>
+                <w:rFonts w:ascii="Times New Roman" w:hAnsi="Times New Roman" w:cs="Times New Roman"/>
+                <w:bCs/>
+                <w:sz w:val="24"/>
+                <w:szCs w:val="24"/>
+              </w:rPr>
+              <w:t>e</w:t>
+            </w:r>
+            <w:r>
+              <w:rPr>
+                <w:rFonts w:ascii="Times New Roman" w:hAnsi="Times New Roman" w:cs="Times New Roman"/>
+                <w:bCs/>
+                <w:sz w:val="24"/>
+                <w:szCs w:val="24"/>
+              </w:rPr>
+              <w:t>nari</w:t>
+            </w:r>
+          </w:p>
+        </w:tc>
+        <w:tc>
+          <w:tcPr>
+            <w:tcW w:w="3260" w:type="dxa"/>
+            <w:tcBorders>
+              <w:top w:val="single" w:sz="4" w:space="0" w:color="auto"/>
+              <w:left w:val="single" w:sz="4" w:space="0" w:color="auto"/>
+              <w:bottom w:val="single" w:sz="4" w:space="0" w:color="auto"/>
+              <w:right w:val="single" w:sz="4" w:space="0" w:color="auto"/>
+            </w:tcBorders>
+            <w:vAlign w:val="center"/>
+          </w:tcPr>
+          <w:p>
+            <w:pPr>
+              <w:pStyle w:val="Corpo"/>
+              <w:jc w:val="center"/>
+              <w:rPr>
+                <w:rFonts w:ascii="Times New Roman" w:hAnsi="Times New Roman" w:cs="Times New Roman"/>
+                <w:bCs/>
+                <w:sz w:val="24"/>
+                <w:szCs w:val="24"/>
+              </w:rPr>
+            </w:pPr>
+            <w:r>
+              <w:rPr>
+                <w:rFonts w:ascii="Times New Roman" w:hAnsi="Times New Roman" w:cs="Times New Roman"/>
+                <w:bCs/>
+                <w:sz w:val="24"/>
+                <w:szCs w:val="24"/>
+              </w:rPr>
+              <w:t>Esposito Domenico</w:t>
+            </w:r>
+          </w:p>
+        </w:tc>
+      </w:tr>
+    </w:tbl>
+    <w:p>
+      <w:pPr>
+        <w:pStyle w:val="Corpo"/>
+        <w:rPr>
+          <w:rFonts w:ascii="Times New Roman" w:hAnsi="Times New Roman" w:cs="Times New Roman"/>
+          <w:bCs/>
+          <w:sz w:val="24"/>
+          <w:szCs w:val="24"/>
+        </w:rPr>
+      </w:pPr>
+    </w:p>
+    <w:p>
+      <w:pPr>
+        <w:pStyle w:val="Corpo"/>
+        <w:rPr>
+          <w:rFonts w:ascii="Times New Roman" w:hAnsi="Times New Roman" w:cs="Times New Roman"/>
+          <w:bCs/>
+          <w:sz w:val="24"/>
+          <w:szCs w:val="24"/>
+        </w:rPr>
+      </w:pPr>
+    </w:p>
+    <w:p>
+      <w:pPr>
+        <w:pStyle w:val="Corpo"/>
+        <w:rPr>
+          <w:rFonts w:ascii="Times New Roman" w:hAnsi="Times New Roman" w:cs="Times New Roman"/>
+          <w:bCs/>
+          <w:sz w:val="24"/>
+          <w:szCs w:val="24"/>
+        </w:rPr>
+      </w:pPr>
+    </w:p>
+    <w:p>
+      <w:pPr>
+        <w:pStyle w:val="Corpo"/>
+        <w:rPr>
+          <w:rFonts w:ascii="Times New Roman" w:hAnsi="Times New Roman" w:cs="Times New Roman"/>
+          <w:bCs/>
+          <w:sz w:val="24"/>
+          <w:szCs w:val="24"/>
+        </w:rPr>
+      </w:pPr>
+    </w:p>
+    <w:p>
+      <w:pPr>
+        <w:pStyle w:val="Corpo"/>
+        <w:rPr>
+          <w:rFonts w:ascii="Times New Roman" w:hAnsi="Times New Roman" w:cs="Times New Roman"/>
+          <w:bCs/>
+          <w:sz w:val="24"/>
+          <w:szCs w:val="24"/>
+        </w:rPr>
+      </w:pPr>
+    </w:p>
+    <w:p>
+      <w:pPr>
+        <w:pStyle w:val="Corpo"/>
+        <w:rPr>
+          <w:rFonts w:ascii="Times New Roman" w:hAnsi="Times New Roman" w:cs="Times New Roman"/>
+          <w:bCs/>
+          <w:sz w:val="24"/>
+          <w:szCs w:val="24"/>
+        </w:rPr>
+      </w:pPr>
+    </w:p>
+    <w:p>
+      <w:pPr>
+        <w:pStyle w:val="Corpo"/>
+        <w:rPr>
+          <w:rFonts w:ascii="Times New Roman" w:hAnsi="Times New Roman" w:cs="Times New Roman"/>
+          <w:bCs/>
+          <w:sz w:val="24"/>
+          <w:szCs w:val="24"/>
+        </w:rPr>
+      </w:pPr>
+    </w:p>
+    <w:p>
+      <w:pPr>
+        <w:pStyle w:val="Corpo"/>
+        <w:rPr>
+          <w:rFonts w:ascii="Times New Roman" w:hAnsi="Times New Roman" w:cs="Times New Roman"/>
+          <w:bCs/>
+          <w:sz w:val="24"/>
+          <w:szCs w:val="24"/>
+        </w:rPr>
+      </w:pPr>
+    </w:p>
+    <w:p>
+      <w:pPr>
+        <w:pStyle w:val="Corpo"/>
+        <w:rPr>
+          <w:rFonts w:ascii="Times New Roman" w:hAnsi="Times New Roman" w:cs="Times New Roman"/>
+          <w:bCs/>
+          <w:sz w:val="24"/>
+          <w:szCs w:val="24"/>
+        </w:rPr>
+      </w:pPr>
+    </w:p>
+    <w:p>
+      <w:pPr>
+        <w:pStyle w:val="Corpo"/>
+        <w:rPr>
+          <w:rFonts w:ascii="Times New Roman" w:hAnsi="Times New Roman" w:cs="Times New Roman"/>
+          <w:bCs/>
+          <w:sz w:val="24"/>
+          <w:szCs w:val="24"/>
+        </w:rPr>
+      </w:pPr>
+    </w:p>
+    <w:p>
+      <w:pPr>
+        <w:pStyle w:val="Corpo"/>
+        <w:rPr>
+          <w:rFonts w:ascii="Times New Roman" w:hAnsi="Times New Roman" w:cs="Times New Roman"/>
+          <w:bCs/>
+          <w:sz w:val="24"/>
+          <w:szCs w:val="24"/>
         </w:rPr>
       </w:pPr>
     </w:p>
@@ -379,7 +1628,7 @@
                 <w:noProof/>
                 <w:webHidden/>
               </w:rPr>
-              <w:t>3</w:t>
+              <w:t>4</w:t>
             </w:r>
             <w:r>
               <w:rPr>
@@ -452,7 +1701,7 @@
                 <w:noProof/>
                 <w:webHidden/>
               </w:rPr>
-              <w:t>4</w:t>
+              <w:t>5</w:t>
             </w:r>
             <w:r>
               <w:rPr>
@@ -525,7 +1774,7 @@
                 <w:noProof/>
                 <w:webHidden/>
               </w:rPr>
-              <w:t>9</w:t>
+              <w:t>13</w:t>
             </w:r>
             <w:r>
               <w:rPr>
@@ -598,7 +1847,7 @@
                 <w:noProof/>
                 <w:webHidden/>
               </w:rPr>
-              <w:t>11</w:t>
+              <w:t>15</w:t>
             </w:r>
             <w:r>
               <w:rPr>
@@ -671,7 +1920,7 @@
                 <w:noProof/>
                 <w:webHidden/>
               </w:rPr>
-              <w:t>12</w:t>
+              <w:t>16</w:t>
             </w:r>
             <w:r>
               <w:rPr>
@@ -744,7 +1993,7 @@
                 <w:noProof/>
                 <w:webHidden/>
               </w:rPr>
-              <w:t>12</w:t>
+              <w:t>16</w:t>
             </w:r>
             <w:r>
               <w:rPr>
@@ -817,7 +2066,7 @@
                 <w:noProof/>
                 <w:webHidden/>
               </w:rPr>
-              <w:t>13</w:t>
+              <w:t>17</w:t>
             </w:r>
             <w:r>
               <w:rPr>
@@ -850,6 +2099,8 @@
           <w:szCs w:val="32"/>
         </w:rPr>
       </w:pPr>
+      <w:bookmarkStart w:id="0" w:name="_GoBack"/>
+      <w:bookmarkEnd w:id="0"/>
     </w:p>
     <w:p>
       <w:pPr>
@@ -1053,7 +2304,7 @@
           <w:szCs w:val="32"/>
         </w:rPr>
       </w:pPr>
-      <w:bookmarkStart w:id="0" w:name="_Toc26864576"/>
+      <w:bookmarkStart w:id="1" w:name="_Toc26864576"/>
       <w:r>
         <w:rPr>
           <w:rFonts w:ascii="Century Gothic" w:hAnsi="Century Gothic"/>
@@ -1083,7 +2334,7 @@
         </w:rPr>
         <w:t>Il Problema</w:t>
       </w:r>
-      <w:bookmarkEnd w:id="0"/>
+      <w:bookmarkEnd w:id="1"/>
     </w:p>
     <w:p>
       <w:pPr>
@@ -1561,7 +2812,7 @@
           <w:u w:color="C9211E"/>
         </w:rPr>
       </w:pPr>
-      <w:bookmarkStart w:id="1" w:name="_Toc26864577"/>
+      <w:bookmarkStart w:id="2" w:name="_Toc26864577"/>
       <w:r>
         <w:rPr>
           <w:rFonts w:ascii="Century Gothic" w:hAnsi="Century Gothic"/>
@@ -1591,7 +2842,7 @@
         </w:rPr>
         <w:t>Scenari</w:t>
       </w:r>
-      <w:bookmarkEnd w:id="1"/>
+      <w:bookmarkEnd w:id="2"/>
     </w:p>
     <w:tbl>
       <w:tblPr>
@@ -3942,7 +5193,7 @@
           <w:szCs w:val="24"/>
         </w:rPr>
       </w:pPr>
-      <w:bookmarkStart w:id="2" w:name="__DdeLink__244_3741710225"/>
+      <w:bookmarkStart w:id="3" w:name="__DdeLink__244_3741710225"/>
     </w:p>
     <w:p>
       <w:pPr>
@@ -4399,23 +5650,7 @@
                 <w:sz w:val="24"/>
                 <w:szCs w:val="24"/>
               </w:rPr>
-              <w:t>gnalazione e cli</w:t>
-            </w:r>
-            <w:r>
-              <w:rPr>
-                <w:rFonts w:ascii="Times New Roman" w:hAnsi="Times New Roman" w:cs="Times New Roman"/>
-                <w:sz w:val="24"/>
-                <w:szCs w:val="24"/>
-              </w:rPr>
-              <w:t>c</w:t>
-            </w:r>
-            <w:r>
-              <w:rPr>
-                <w:rFonts w:ascii="Times New Roman" w:hAnsi="Times New Roman" w:cs="Times New Roman"/>
-                <w:sz w:val="24"/>
-                <w:szCs w:val="24"/>
-              </w:rPr>
-              <w:t>ca conferma.</w:t>
+              <w:t>gnalazione e clicca conferma.</w:t>
             </w:r>
           </w:p>
           <w:p>
@@ -5346,8 +6581,222 @@
           <w:szCs w:val="24"/>
         </w:rPr>
       </w:pPr>
-      <w:bookmarkStart w:id="3" w:name="_GoBack"/>
-      <w:bookmarkEnd w:id="3"/>
+    </w:p>
+    <w:p>
+      <w:pPr>
+        <w:pStyle w:val="Corpo"/>
+        <w:rPr>
+          <w:rFonts w:ascii="Times New Roman" w:hAnsi="Times New Roman" w:cs="Times New Roman"/>
+          <w:b/>
+          <w:bCs/>
+          <w:sz w:val="24"/>
+          <w:szCs w:val="24"/>
+        </w:rPr>
+      </w:pPr>
+    </w:p>
+    <w:p>
+      <w:pPr>
+        <w:pStyle w:val="Corpo"/>
+        <w:rPr>
+          <w:rFonts w:ascii="Times New Roman" w:hAnsi="Times New Roman" w:cs="Times New Roman"/>
+          <w:b/>
+          <w:bCs/>
+          <w:sz w:val="24"/>
+          <w:szCs w:val="24"/>
+        </w:rPr>
+      </w:pPr>
+    </w:p>
+    <w:p>
+      <w:pPr>
+        <w:pStyle w:val="Corpo"/>
+        <w:rPr>
+          <w:rFonts w:ascii="Times New Roman" w:hAnsi="Times New Roman" w:cs="Times New Roman"/>
+          <w:b/>
+          <w:bCs/>
+          <w:sz w:val="24"/>
+          <w:szCs w:val="24"/>
+        </w:rPr>
+      </w:pPr>
+    </w:p>
+    <w:p>
+      <w:pPr>
+        <w:pStyle w:val="Corpo"/>
+        <w:rPr>
+          <w:rFonts w:ascii="Times New Roman" w:hAnsi="Times New Roman" w:cs="Times New Roman"/>
+          <w:b/>
+          <w:bCs/>
+          <w:sz w:val="24"/>
+          <w:szCs w:val="24"/>
+        </w:rPr>
+      </w:pPr>
+    </w:p>
+    <w:p>
+      <w:pPr>
+        <w:pStyle w:val="Corpo"/>
+        <w:rPr>
+          <w:rFonts w:ascii="Times New Roman" w:hAnsi="Times New Roman" w:cs="Times New Roman"/>
+          <w:b/>
+          <w:bCs/>
+          <w:sz w:val="24"/>
+          <w:szCs w:val="24"/>
+        </w:rPr>
+      </w:pPr>
+    </w:p>
+    <w:p>
+      <w:pPr>
+        <w:pStyle w:val="Corpo"/>
+        <w:rPr>
+          <w:rFonts w:ascii="Times New Roman" w:hAnsi="Times New Roman" w:cs="Times New Roman"/>
+          <w:b/>
+          <w:bCs/>
+          <w:sz w:val="24"/>
+          <w:szCs w:val="24"/>
+        </w:rPr>
+      </w:pPr>
+    </w:p>
+    <w:p>
+      <w:pPr>
+        <w:pStyle w:val="Corpo"/>
+        <w:rPr>
+          <w:rFonts w:ascii="Times New Roman" w:hAnsi="Times New Roman" w:cs="Times New Roman"/>
+          <w:b/>
+          <w:bCs/>
+          <w:sz w:val="24"/>
+          <w:szCs w:val="24"/>
+        </w:rPr>
+      </w:pPr>
+    </w:p>
+    <w:p>
+      <w:pPr>
+        <w:pStyle w:val="Corpo"/>
+        <w:rPr>
+          <w:rFonts w:ascii="Times New Roman" w:hAnsi="Times New Roman" w:cs="Times New Roman"/>
+          <w:b/>
+          <w:bCs/>
+          <w:sz w:val="24"/>
+          <w:szCs w:val="24"/>
+        </w:rPr>
+      </w:pPr>
+    </w:p>
+    <w:p>
+      <w:pPr>
+        <w:pStyle w:val="Corpo"/>
+        <w:rPr>
+          <w:rFonts w:ascii="Times New Roman" w:hAnsi="Times New Roman" w:cs="Times New Roman"/>
+          <w:b/>
+          <w:bCs/>
+          <w:sz w:val="24"/>
+          <w:szCs w:val="24"/>
+        </w:rPr>
+      </w:pPr>
+    </w:p>
+    <w:p>
+      <w:pPr>
+        <w:pStyle w:val="Corpo"/>
+        <w:rPr>
+          <w:rFonts w:ascii="Times New Roman" w:hAnsi="Times New Roman" w:cs="Times New Roman"/>
+          <w:b/>
+          <w:bCs/>
+          <w:sz w:val="24"/>
+          <w:szCs w:val="24"/>
+        </w:rPr>
+      </w:pPr>
+    </w:p>
+    <w:p>
+      <w:pPr>
+        <w:pStyle w:val="Corpo"/>
+        <w:rPr>
+          <w:rFonts w:ascii="Times New Roman" w:hAnsi="Times New Roman" w:cs="Times New Roman"/>
+          <w:b/>
+          <w:bCs/>
+          <w:sz w:val="24"/>
+          <w:szCs w:val="24"/>
+        </w:rPr>
+      </w:pPr>
+    </w:p>
+    <w:p>
+      <w:pPr>
+        <w:pStyle w:val="Corpo"/>
+        <w:rPr>
+          <w:rFonts w:ascii="Times New Roman" w:hAnsi="Times New Roman" w:cs="Times New Roman"/>
+          <w:b/>
+          <w:bCs/>
+          <w:sz w:val="24"/>
+          <w:szCs w:val="24"/>
+        </w:rPr>
+      </w:pPr>
+    </w:p>
+    <w:p>
+      <w:pPr>
+        <w:pStyle w:val="Corpo"/>
+        <w:rPr>
+          <w:rFonts w:ascii="Times New Roman" w:hAnsi="Times New Roman" w:cs="Times New Roman"/>
+          <w:b/>
+          <w:bCs/>
+          <w:sz w:val="24"/>
+          <w:szCs w:val="24"/>
+        </w:rPr>
+      </w:pPr>
+    </w:p>
+    <w:p>
+      <w:pPr>
+        <w:pStyle w:val="Corpo"/>
+        <w:rPr>
+          <w:rFonts w:ascii="Times New Roman" w:hAnsi="Times New Roman" w:cs="Times New Roman"/>
+          <w:b/>
+          <w:bCs/>
+          <w:sz w:val="24"/>
+          <w:szCs w:val="24"/>
+        </w:rPr>
+      </w:pPr>
+    </w:p>
+    <w:p>
+      <w:pPr>
+        <w:pStyle w:val="Corpo"/>
+        <w:rPr>
+          <w:rFonts w:ascii="Times New Roman" w:hAnsi="Times New Roman" w:cs="Times New Roman"/>
+          <w:b/>
+          <w:bCs/>
+          <w:sz w:val="24"/>
+          <w:szCs w:val="24"/>
+        </w:rPr>
+      </w:pPr>
+    </w:p>
+    <w:p>
+      <w:pPr>
+        <w:pStyle w:val="Corpo"/>
+        <w:rPr>
+          <w:rFonts w:ascii="Times New Roman" w:hAnsi="Times New Roman" w:cs="Times New Roman"/>
+          <w:b/>
+          <w:bCs/>
+          <w:sz w:val="24"/>
+          <w:szCs w:val="24"/>
+        </w:rPr>
+      </w:pPr>
+    </w:p>
+    <w:p>
+      <w:pPr>
+        <w:pStyle w:val="Corpo"/>
+        <w:rPr>
+          <w:rFonts w:ascii="Times New Roman" w:hAnsi="Times New Roman" w:cs="Times New Roman"/>
+          <w:b/>
+          <w:bCs/>
+          <w:sz w:val="24"/>
+          <w:szCs w:val="24"/>
+        </w:rPr>
+      </w:pPr>
+    </w:p>
+    <w:p>
+      <w:pPr>
+        <w:pStyle w:val="Corpo"/>
+        <w:rPr>
+          <w:rFonts w:ascii="Times New Roman" w:hAnsi="Times New Roman" w:cs="Times New Roman"/>
+          <w:b/>
+          <w:bCs/>
+          <w:sz w:val="24"/>
+          <w:szCs w:val="24"/>
+        </w:rPr>
+      </w:pPr>
     </w:p>
     <w:p>
       <w:pPr>
@@ -5379,9 +6828,10 @@
           <w:sz w:val="32"/>
           <w:szCs w:val="32"/>
         </w:rPr>
+        <w:lastRenderedPageBreak/>
         <w:t>3</w:t>
       </w:r>
-      <w:bookmarkEnd w:id="2"/>
+      <w:bookmarkEnd w:id="3"/>
       <w:r>
         <w:rPr>
           <w:rFonts w:ascii="Century Gothic" w:hAnsi="Century Gothic"/>
@@ -6006,7 +7456,6 @@
               <w:jc w:val="both"/>
             </w:pPr>
             <w:r>
-              <w:lastRenderedPageBreak/>
               <w:t>RF</w:t>
             </w:r>
             <w:r>
@@ -6308,6 +7757,7 @@
               <w:jc w:val="both"/>
             </w:pPr>
             <w:r>
+              <w:lastRenderedPageBreak/>
               <w:t>RF</w:t>
             </w:r>
             <w:r>
@@ -7001,14 +8451,7 @@
               <w:rPr>
                 <w:lang w:bidi="hi-IN"/>
               </w:rPr>
-              <w:t xml:space="preserve">Possibilità per l’amministratore di rimuovere una determinata segnalazione di un utente o di un post </w:t>
-            </w:r>
-            <w:r>
-              <w:rPr>
-                <w:lang w:bidi="hi-IN"/>
-              </w:rPr>
-              <w:lastRenderedPageBreak/>
-              <w:t>che è stato futilmente segnalato.</w:t>
+              <w:t>Possibilità per l’amministratore di rimuovere una determinata segnalazione di un utente o di un post che è stato futilmente segnalato.</w:t>
             </w:r>
           </w:p>
         </w:tc>
@@ -7037,7 +8480,6 @@
               <w:rPr>
                 <w:lang w:bidi="hi-IN"/>
               </w:rPr>
-              <w:lastRenderedPageBreak/>
               <w:t>RF - 2</w:t>
             </w:r>
             <w:r>
@@ -7193,198 +8635,6 @@
     </w:p>
     <w:p>
       <w:pPr>
-        <w:pStyle w:val="Corpo"/>
-        <w:rPr>
-          <w:rFonts w:ascii="Times New Roman" w:hAnsi="Times New Roman" w:cs="Times New Roman"/>
-          <w:b/>
-          <w:bCs/>
-          <w:sz w:val="24"/>
-          <w:szCs w:val="24"/>
-        </w:rPr>
-      </w:pPr>
-    </w:p>
-    <w:p>
-      <w:pPr>
-        <w:pStyle w:val="Corpo"/>
-        <w:rPr>
-          <w:rFonts w:ascii="Times New Roman" w:hAnsi="Times New Roman" w:cs="Times New Roman"/>
-          <w:b/>
-          <w:bCs/>
-          <w:sz w:val="24"/>
-          <w:szCs w:val="24"/>
-        </w:rPr>
-      </w:pPr>
-    </w:p>
-    <w:p>
-      <w:pPr>
-        <w:pStyle w:val="Corpo"/>
-        <w:rPr>
-          <w:rFonts w:ascii="Times New Roman" w:hAnsi="Times New Roman" w:cs="Times New Roman"/>
-          <w:b/>
-          <w:bCs/>
-          <w:sz w:val="24"/>
-          <w:szCs w:val="24"/>
-        </w:rPr>
-      </w:pPr>
-    </w:p>
-    <w:p>
-      <w:pPr>
-        <w:pStyle w:val="Corpo"/>
-        <w:rPr>
-          <w:rFonts w:ascii="Times New Roman" w:hAnsi="Times New Roman" w:cs="Times New Roman"/>
-          <w:b/>
-          <w:bCs/>
-          <w:sz w:val="24"/>
-          <w:szCs w:val="24"/>
-        </w:rPr>
-      </w:pPr>
-    </w:p>
-    <w:p>
-      <w:pPr>
-        <w:pStyle w:val="Corpo"/>
-        <w:rPr>
-          <w:rFonts w:ascii="Times New Roman" w:hAnsi="Times New Roman" w:cs="Times New Roman"/>
-          <w:b/>
-          <w:bCs/>
-          <w:sz w:val="24"/>
-          <w:szCs w:val="24"/>
-        </w:rPr>
-      </w:pPr>
-    </w:p>
-    <w:p>
-      <w:pPr>
-        <w:pStyle w:val="Corpo"/>
-        <w:rPr>
-          <w:rFonts w:ascii="Times New Roman" w:hAnsi="Times New Roman" w:cs="Times New Roman"/>
-          <w:b/>
-          <w:bCs/>
-          <w:sz w:val="24"/>
-          <w:szCs w:val="24"/>
-        </w:rPr>
-      </w:pPr>
-    </w:p>
-    <w:p>
-      <w:pPr>
-        <w:pStyle w:val="Corpo"/>
-        <w:rPr>
-          <w:rFonts w:ascii="Times New Roman" w:hAnsi="Times New Roman" w:cs="Times New Roman"/>
-          <w:b/>
-          <w:bCs/>
-          <w:sz w:val="24"/>
-          <w:szCs w:val="24"/>
-        </w:rPr>
-      </w:pPr>
-    </w:p>
-    <w:p>
-      <w:pPr>
-        <w:pStyle w:val="Corpo"/>
-        <w:rPr>
-          <w:rFonts w:ascii="Times New Roman" w:hAnsi="Times New Roman" w:cs="Times New Roman"/>
-          <w:b/>
-          <w:bCs/>
-          <w:sz w:val="24"/>
-          <w:szCs w:val="24"/>
-        </w:rPr>
-      </w:pPr>
-    </w:p>
-    <w:p>
-      <w:pPr>
-        <w:pStyle w:val="Corpo"/>
-        <w:rPr>
-          <w:rFonts w:ascii="Times New Roman" w:hAnsi="Times New Roman" w:cs="Times New Roman"/>
-          <w:b/>
-          <w:bCs/>
-          <w:sz w:val="24"/>
-          <w:szCs w:val="24"/>
-        </w:rPr>
-      </w:pPr>
-    </w:p>
-    <w:p>
-      <w:pPr>
-        <w:pStyle w:val="Corpo"/>
-        <w:rPr>
-          <w:rFonts w:ascii="Times New Roman" w:hAnsi="Times New Roman" w:cs="Times New Roman"/>
-          <w:b/>
-          <w:bCs/>
-          <w:sz w:val="24"/>
-          <w:szCs w:val="24"/>
-        </w:rPr>
-      </w:pPr>
-    </w:p>
-    <w:p>
-      <w:pPr>
-        <w:pStyle w:val="Corpo"/>
-        <w:rPr>
-          <w:rFonts w:ascii="Times New Roman" w:hAnsi="Times New Roman" w:cs="Times New Roman"/>
-          <w:b/>
-          <w:bCs/>
-          <w:sz w:val="24"/>
-          <w:szCs w:val="24"/>
-        </w:rPr>
-      </w:pPr>
-    </w:p>
-    <w:p>
-      <w:pPr>
-        <w:pStyle w:val="Corpo"/>
-        <w:rPr>
-          <w:rFonts w:ascii="Times New Roman" w:hAnsi="Times New Roman" w:cs="Times New Roman"/>
-          <w:b/>
-          <w:bCs/>
-          <w:sz w:val="24"/>
-          <w:szCs w:val="24"/>
-        </w:rPr>
-      </w:pPr>
-    </w:p>
-    <w:p>
-      <w:pPr>
-        <w:pStyle w:val="Corpo"/>
-        <w:rPr>
-          <w:rFonts w:ascii="Times New Roman" w:hAnsi="Times New Roman" w:cs="Times New Roman"/>
-          <w:b/>
-          <w:bCs/>
-          <w:sz w:val="24"/>
-          <w:szCs w:val="24"/>
-        </w:rPr>
-      </w:pPr>
-    </w:p>
-    <w:p>
-      <w:pPr>
-        <w:pStyle w:val="Corpo"/>
-        <w:rPr>
-          <w:rFonts w:ascii="Times New Roman" w:hAnsi="Times New Roman" w:cs="Times New Roman"/>
-          <w:b/>
-          <w:bCs/>
-          <w:sz w:val="24"/>
-          <w:szCs w:val="24"/>
-        </w:rPr>
-      </w:pPr>
-    </w:p>
-    <w:p>
-      <w:pPr>
-        <w:pStyle w:val="Corpo"/>
-        <w:rPr>
-          <w:rFonts w:ascii="Times New Roman" w:hAnsi="Times New Roman" w:cs="Times New Roman"/>
-          <w:b/>
-          <w:bCs/>
-          <w:sz w:val="24"/>
-          <w:szCs w:val="24"/>
-        </w:rPr>
-      </w:pPr>
-    </w:p>
-    <w:p>
-      <w:pPr>
-        <w:pStyle w:val="Corpo"/>
-        <w:rPr>
-          <w:rFonts w:ascii="Times New Roman" w:hAnsi="Times New Roman" w:cs="Times New Roman"/>
-          <w:b/>
-          <w:bCs/>
-          <w:sz w:val="24"/>
-          <w:szCs w:val="24"/>
-        </w:rPr>
-      </w:pPr>
-    </w:p>
-    <w:p>
-      <w:pPr>
         <w:pStyle w:val="Titolo1"/>
         <w:rPr>
           <w:rFonts w:ascii="Century Gothic" w:hAnsi="Century Gothic"/>
@@ -7401,6 +8651,7 @@
           <w:sz w:val="32"/>
           <w:szCs w:val="32"/>
         </w:rPr>
+        <w:lastRenderedPageBreak/>
         <w:t>4</w:t>
       </w:r>
       <w:r>
@@ -7518,7 +8769,6 @@
               <w:jc w:val="both"/>
             </w:pPr>
             <w:r>
-              <w:lastRenderedPageBreak/>
               <w:t xml:space="preserve">Un utente che non ha esperienze e non conosce le funzioni di un social network </w:t>
             </w:r>
             <w:r>
@@ -7560,7 +8810,6 @@
                 <w:sz w:val="32"/>
                 <w:szCs w:val="28"/>
               </w:rPr>
-              <w:lastRenderedPageBreak/>
               <w:t>Affidabilità:</w:t>
             </w:r>
           </w:p>
@@ -8129,6 +9378,7 @@
           <w:sz w:val="32"/>
           <w:szCs w:val="32"/>
         </w:rPr>
+        <w:lastRenderedPageBreak/>
         <w:t>5</w:t>
       </w:r>
       <w:r>
@@ -8233,7 +9483,6 @@
           <w:sz w:val="24"/>
           <w:szCs w:val="24"/>
         </w:rPr>
-        <w:lastRenderedPageBreak/>
         <w:t>Linux O.S.</w:t>
       </w:r>
     </w:p>
@@ -8892,6 +10141,7 @@
           <w:sz w:val="32"/>
           <w:szCs w:val="32"/>
         </w:rPr>
+        <w:lastRenderedPageBreak/>
         <w:t>7</w:t>
       </w:r>
       <w:r>
@@ -9009,7 +10259,6 @@
           <w:szCs w:val="24"/>
           <w:u w:color="C9211E"/>
         </w:rPr>
-        <w:lastRenderedPageBreak/>
         <w:t xml:space="preserve">DOWNVOTES: </w:t>
       </w:r>
       <w:r>
@@ -13370,7 +14619,7 @@
 </file>
 
 <file path=customXml/itemProps1.xml><?xml version="1.0" encoding="utf-8"?>
-<ds:datastoreItem xmlns:ds="http://schemas.openxmlformats.org/officeDocument/2006/customXml" ds:itemID="{76DAAD1D-71F9-4C8C-87FA-104102BB5017}">
+<ds:datastoreItem xmlns:ds="http://schemas.openxmlformats.org/officeDocument/2006/customXml" ds:itemID="{B74A1320-6F10-456A-8CE7-D326FC3293AC}">
   <ds:schemaRefs>
     <ds:schemaRef ds:uri="http://schemas.openxmlformats.org/officeDocument/2006/bibliography"/>
   </ds:schemaRefs>

</xml_diff>

<commit_message>
revisioned PS, RAD and SDD
</commit_message>
<xml_diff>
--- a/Documentazione/1. PS - Problem Statement.docx
+++ b/Documentazione/1. PS - Problem Statement.docx
@@ -354,61 +354,6 @@
         <w:tab/>
         <w:t>05121 05478</w:t>
       </w:r>
-    </w:p>
-    <w:p>
-      <w:pPr>
-        <w:pStyle w:val="Corpo"/>
-        <w:rPr>
-          <w:rFonts w:ascii="Times New Roman" w:hAnsi="Times New Roman" w:cs="Times New Roman"/>
-          <w:bCs/>
-          <w:sz w:val="24"/>
-          <w:szCs w:val="24"/>
-        </w:rPr>
-      </w:pPr>
-      <w:proofErr w:type="spellStart"/>
-      <w:r>
-        <w:rPr>
-          <w:rFonts w:ascii="Times New Roman" w:hAnsi="Times New Roman" w:cs="Times New Roman"/>
-          <w:bCs/>
-          <w:sz w:val="24"/>
-          <w:szCs w:val="24"/>
-        </w:rPr>
-        <w:t>Benincasa</w:t>
-      </w:r>
-      <w:proofErr w:type="spellEnd"/>
-      <w:r>
-        <w:rPr>
-          <w:rFonts w:ascii="Times New Roman" w:hAnsi="Times New Roman" w:cs="Times New Roman"/>
-          <w:bCs/>
-          <w:sz w:val="24"/>
-          <w:szCs w:val="24"/>
-        </w:rPr>
-        <w:t xml:space="preserve"> Salvatore </w:t>
-      </w:r>
-      <w:r>
-        <w:rPr>
-          <w:rFonts w:ascii="Times New Roman" w:hAnsi="Times New Roman" w:cs="Times New Roman"/>
-          <w:bCs/>
-          <w:sz w:val="24"/>
-          <w:szCs w:val="24"/>
-        </w:rPr>
-        <w:tab/>
-        <w:t>05121 05108</w:t>
-      </w:r>
-    </w:p>
-    <w:p>
-      <w:pPr>
-        <w:pStyle w:val="Corpo"/>
-        <w:tabs>
-          <w:tab w:val="left" w:pos="1140"/>
-        </w:tabs>
-        <w:rPr>
-          <w:rFonts w:ascii="Times New Roman" w:hAnsi="Times New Roman" w:cs="Times New Roman"/>
-          <w:bCs/>
-          <w:sz w:val="24"/>
-          <w:szCs w:val="24"/>
-        </w:rPr>
-      </w:pPr>
       <w:r>
         <w:rPr>
           <w:rFonts w:ascii="Times New Roman" w:hAnsi="Times New Roman" w:cs="Times New Roman"/>
@@ -1509,6 +1454,20 @@
           <w:szCs w:val="20"/>
         </w:rPr>
       </w:pPr>
+    </w:p>
+    <w:p>
+      <w:pPr>
+        <w:pStyle w:val="Corpo"/>
+        <w:rPr>
+          <w:rFonts w:ascii="Century Gothic" w:hAnsi="Century Gothic" w:cs="Times New Roman"/>
+          <w:b/>
+          <w:bCs/>
+          <w:sz w:val="20"/>
+          <w:szCs w:val="20"/>
+        </w:rPr>
+      </w:pPr>
+      <w:bookmarkStart w:id="0" w:name="_GoBack"/>
+      <w:bookmarkEnd w:id="0"/>
     </w:p>
     <w:sdt>
       <w:sdtPr>
@@ -2099,8 +2058,6 @@
           <w:szCs w:val="32"/>
         </w:rPr>
       </w:pPr>
-      <w:bookmarkStart w:id="0" w:name="_GoBack"/>
-      <w:bookmarkEnd w:id="0"/>
     </w:p>
     <w:p>
       <w:pPr>
@@ -9044,13 +9001,24 @@
               <w:t>i</w:t>
             </w:r>
             <w:r>
-              <w:t>gram, verrà scritto utilizzando Java, per co</w:t>
-            </w:r>
-            <w:r>
-              <w:t>n</w:t>
-            </w:r>
-            <w:r>
-              <w:t>formarsi all’attuale preferenza del corso.</w:t>
+              <w:t>gram, verrà scritto utilizzando Java</w:t>
+            </w:r>
+            <w:r>
+              <w:t xml:space="preserve"> e </w:t>
+            </w:r>
+            <w:proofErr w:type="spellStart"/>
+            <w:r>
+              <w:t>Typ</w:t>
+            </w:r>
+            <w:r>
+              <w:t>e</w:t>
+            </w:r>
+            <w:r>
+              <w:t>script</w:t>
+            </w:r>
+            <w:proofErr w:type="spellEnd"/>
+            <w:r>
+              <w:t>, per conformarsi all’attuale preferenza del corso.</w:t>
             </w:r>
           </w:p>
         </w:tc>
@@ -9502,18 +9470,26 @@
           <w:sz w:val="24"/>
           <w:szCs w:val="24"/>
         </w:rPr>
-        <w:t>Optional: Android.</w:t>
+        <w:t xml:space="preserve">Opzionale: </w:t>
       </w:r>
-    </w:p>
-    <w:p>
-      <w:pPr>
-        <w:pStyle w:val="Corpo"/>
-        <w:rPr>
-          <w:rFonts w:ascii="Times New Roman" w:eastAsia="Helvetica" w:hAnsi="Times New Roman" w:cs="Times New Roman"/>
-          <w:b/>
-          <w:bCs/>
-        </w:rPr>
-      </w:pPr>
+      <w:proofErr w:type="spellStart"/>
+      <w:r>
+        <w:rPr>
+          <w:rFonts w:ascii="Times New Roman" w:hAnsi="Times New Roman" w:cs="Times New Roman"/>
+          <w:sz w:val="24"/>
+          <w:szCs w:val="24"/>
+        </w:rPr>
+        <w:t>Android</w:t>
+      </w:r>
+      <w:proofErr w:type="spellEnd"/>
+      <w:r>
+        <w:rPr>
+          <w:rFonts w:ascii="Times New Roman" w:hAnsi="Times New Roman" w:cs="Times New Roman"/>
+          <w:sz w:val="24"/>
+          <w:szCs w:val="24"/>
+        </w:rPr>
+        <w:t>.</w:t>
+      </w:r>
     </w:p>
     <w:p>
       <w:pPr>
@@ -14619,7 +14595,7 @@
 </file>
 
 <file path=customXml/itemProps1.xml><?xml version="1.0" encoding="utf-8"?>
-<ds:datastoreItem xmlns:ds="http://schemas.openxmlformats.org/officeDocument/2006/customXml" ds:itemID="{B74A1320-6F10-456A-8CE7-D326FC3293AC}">
+<ds:datastoreItem xmlns:ds="http://schemas.openxmlformats.org/officeDocument/2006/customXml" ds:itemID="{331B0CD1-A16E-483F-8B07-5FBCDE12F4F4}">
   <ds:schemaRefs>
     <ds:schemaRef ds:uri="http://schemas.openxmlformats.org/officeDocument/2006/bibliography"/>
   </ds:schemaRefs>

</xml_diff>